<commit_message>
made the documentation for public Data, Insertion, UploadFile, Data
</commit_message>
<xml_diff>
--- a/documentation/Documentation.docx
+++ b/documentation/Documentation.docx
@@ -4,6 +4,7 @@
   <w:body>
     <w:p>
       <w:pPr>
+        <w:outlineLvl w:val="0"/>
         <w:rPr>
           <w:b/>
         </w:rPr>
@@ -12,25 +13,1776 @@
         <w:rPr>
           <w:b/>
         </w:rPr>
+        <w:t>Public</w:t>
+      </w:r>
+    </w:p>
+    <w:p>
+      <w:pPr>
+        <w:rPr>
+          <w:b/>
+        </w:rPr>
+      </w:pPr>
+    </w:p>
+    <w:p>
+      <w:pPr>
+        <w:outlineLvl w:val="0"/>
+      </w:pPr>
+      <w:bookmarkStart w:id="0" w:name="_GoBack"/>
+      <w:r>
         <w:t>Optimal Sort</w:t>
       </w:r>
     </w:p>
-    <w:p/>
-    <w:p>
-      <w:r>
-        <w:t>enum type</w:t>
-      </w:r>
-    </w:p>
+    <w:bookmarkEnd w:id="0"/>
+    <w:p/>
+    <w:p>
+      <w:proofErr w:type="gramStart"/>
+      <w:r>
+        <w:t>enum</w:t>
+      </w:r>
+      <w:proofErr w:type="gramEnd"/>
+      <w:r>
+        <w:t xml:space="preserve"> type</w:t>
+      </w:r>
+    </w:p>
+    <w:p>
+      <w:pPr>
+        <w:pStyle w:val="ListParagraph"/>
+        <w:numPr>
+          <w:ilvl w:val="0"/>
+          <w:numId w:val="2"/>
+        </w:numPr>
+      </w:pPr>
+      <w:r>
+        <w:t xml:space="preserve">This is used to define what type </w:t>
+      </w:r>
+      <w:r>
+        <w:t xml:space="preserve">the user wants the data sorted in. The possible values are INCREASING AND DECREASING. </w:t>
+      </w:r>
+    </w:p>
+    <w:p/>
+    <w:p>
+      <w:r>
+        <w:t xml:space="preserve">Public static void </w:t>
+      </w:r>
+      <w:proofErr w:type="gramStart"/>
+      <w:r>
+        <w:t>sort(</w:t>
+      </w:r>
+      <w:proofErr w:type="gramEnd"/>
+      <w:r>
+        <w:t xml:space="preserve">T[] </w:t>
+      </w:r>
+      <w:r>
+        <w:t>comparable</w:t>
+      </w:r>
+      <w:r>
+        <w:t>)</w:t>
+      </w:r>
+    </w:p>
+    <w:p>
+      <w:pPr>
+        <w:pStyle w:val="ListParagraph"/>
+        <w:numPr>
+          <w:ilvl w:val="0"/>
+          <w:numId w:val="2"/>
+        </w:numPr>
+      </w:pPr>
+      <w:r>
+        <w:t>Input: an</w:t>
+      </w:r>
+      <w:r>
+        <w:t xml:space="preserve"> array that has a </w:t>
+      </w:r>
+      <w:r>
+        <w:t xml:space="preserve">type, which </w:t>
+      </w:r>
+      <w:r>
+        <w:t xml:space="preserve">implements </w:t>
+      </w:r>
+      <w:r>
+        <w:t xml:space="preserve">the </w:t>
+      </w:r>
+      <w:r>
+        <w:t>comparable</w:t>
+      </w:r>
+      <w:r>
+        <w:t xml:space="preserve"> interface</w:t>
+      </w:r>
+      <w:r>
+        <w:t>.</w:t>
+      </w:r>
+    </w:p>
+    <w:p>
+      <w:pPr>
+        <w:pStyle w:val="ListParagraph"/>
+        <w:numPr>
+          <w:ilvl w:val="0"/>
+          <w:numId w:val="2"/>
+        </w:numPr>
+      </w:pPr>
+      <w:r>
+        <w:t>Sorts the</w:t>
+      </w:r>
+      <w:r>
+        <w:t xml:space="preserve"> array in increasing order.</w:t>
+      </w:r>
+    </w:p>
+    <w:p>
+      <w:r>
+        <w:t>Output:</w:t>
+      </w:r>
+    </w:p>
+    <w:p>
+      <w:pPr>
+        <w:pStyle w:val="ListParagraph"/>
+        <w:numPr>
+          <w:ilvl w:val="0"/>
+          <w:numId w:val="2"/>
+        </w:numPr>
+      </w:pPr>
+      <w:r>
+        <w:t xml:space="preserve">Returns nothing </w:t>
+      </w:r>
+    </w:p>
+    <w:p/>
+    <w:p>
+      <w:r>
+        <w:t xml:space="preserve">Public static void </w:t>
+      </w:r>
+      <w:proofErr w:type="gramStart"/>
+      <w:r>
+        <w:t>sort(</w:t>
+      </w:r>
+      <w:proofErr w:type="gramEnd"/>
+      <w:r>
+        <w:t xml:space="preserve">T[] </w:t>
+      </w:r>
+      <w:r>
+        <w:t>comparable</w:t>
+      </w:r>
+      <w:r>
+        <w:t>, type sortType)</w:t>
+      </w:r>
+    </w:p>
+    <w:p>
+      <w:proofErr w:type="gramStart"/>
+      <w:r>
+        <w:t>input</w:t>
+      </w:r>
+      <w:proofErr w:type="gramEnd"/>
+      <w:r>
+        <w:t xml:space="preserve">: </w:t>
+      </w:r>
+    </w:p>
+    <w:p>
+      <w:pPr>
+        <w:pStyle w:val="ListParagraph"/>
+        <w:numPr>
+          <w:ilvl w:val="0"/>
+          <w:numId w:val="2"/>
+        </w:numPr>
+      </w:pPr>
+      <w:proofErr w:type="gramStart"/>
+      <w:r>
+        <w:t>comparable</w:t>
+      </w:r>
+      <w:proofErr w:type="gramEnd"/>
+      <w:r>
+        <w:t xml:space="preserve"> = </w:t>
+      </w:r>
+      <w:r>
+        <w:t xml:space="preserve">an array </w:t>
+      </w:r>
+      <w:r>
+        <w:t xml:space="preserve">of a type that extends the comparable interface, </w:t>
+      </w:r>
+    </w:p>
+    <w:p>
+      <w:pPr>
+        <w:pStyle w:val="ListParagraph"/>
+        <w:numPr>
+          <w:ilvl w:val="0"/>
+          <w:numId w:val="2"/>
+        </w:numPr>
+      </w:pPr>
+      <w:proofErr w:type="gramStart"/>
+      <w:r>
+        <w:t>sortType</w:t>
+      </w:r>
+      <w:proofErr w:type="gramEnd"/>
+      <w:r>
+        <w:t xml:space="preserve"> = to tell the function how to sort the array. </w:t>
+      </w:r>
+      <w:proofErr w:type="spellStart"/>
+      <w:proofErr w:type="gramStart"/>
+      <w:r>
+        <w:t>type.INCREASING</w:t>
+      </w:r>
+      <w:proofErr w:type="spellEnd"/>
+      <w:proofErr w:type="gramEnd"/>
+      <w:r>
+        <w:t xml:space="preserve"> will sort it in an increasing manor. </w:t>
+      </w:r>
+      <w:proofErr w:type="spellStart"/>
+      <w:r>
+        <w:t>Type.DECREASING</w:t>
+      </w:r>
+      <w:proofErr w:type="spellEnd"/>
+      <w:r>
+        <w:t xml:space="preserve"> will sort in a decreasing manor. </w:t>
+      </w:r>
+    </w:p>
+    <w:p>
+      <w:r>
+        <w:t>Output:</w:t>
+      </w:r>
+    </w:p>
+    <w:p>
+      <w:pPr>
+        <w:pStyle w:val="ListParagraph"/>
+        <w:numPr>
+          <w:ilvl w:val="0"/>
+          <w:numId w:val="2"/>
+        </w:numPr>
+      </w:pPr>
+      <w:proofErr w:type="gramStart"/>
+      <w:r>
+        <w:t>returns</w:t>
+      </w:r>
+      <w:proofErr w:type="gramEnd"/>
+      <w:r>
+        <w:t xml:space="preserve"> nothing</w:t>
+      </w:r>
+    </w:p>
+    <w:p/>
+    <w:p>
+      <w:proofErr w:type="gramStart"/>
+      <w:r>
+        <w:t>public</w:t>
+      </w:r>
+      <w:proofErr w:type="gramEnd"/>
+      <w:r>
+        <w:t xml:space="preserve"> static void </w:t>
+      </w:r>
+      <w:r>
+        <w:t xml:space="preserve">sort (T[] </w:t>
+      </w:r>
+      <w:proofErr w:type="spellStart"/>
+      <w:r>
+        <w:t>comparables</w:t>
+      </w:r>
+      <w:proofErr w:type="spellEnd"/>
+      <w:r>
+        <w:t xml:space="preserve">, </w:t>
+      </w:r>
+      <w:proofErr w:type="spellStart"/>
+      <w:r>
+        <w:t>int</w:t>
+      </w:r>
+      <w:proofErr w:type="spellEnd"/>
+      <w:r>
+        <w:t xml:space="preserve"> min, </w:t>
+      </w:r>
+      <w:proofErr w:type="spellStart"/>
+      <w:r>
+        <w:t>int</w:t>
+      </w:r>
+      <w:proofErr w:type="spellEnd"/>
+      <w:r>
+        <w:t xml:space="preserve"> max)</w:t>
+      </w:r>
+    </w:p>
+    <w:p>
+      <w:pPr>
+        <w:outlineLvl w:val="0"/>
+      </w:pPr>
+      <w:r>
+        <w:t>Input</w:t>
+      </w:r>
+    </w:p>
+    <w:p>
+      <w:pPr>
+        <w:pStyle w:val="ListParagraph"/>
+        <w:numPr>
+          <w:ilvl w:val="0"/>
+          <w:numId w:val="2"/>
+        </w:numPr>
+      </w:pPr>
+      <w:proofErr w:type="spellStart"/>
+      <w:proofErr w:type="gramStart"/>
+      <w:r>
+        <w:t>comparables</w:t>
+      </w:r>
+      <w:proofErr w:type="spellEnd"/>
+      <w:proofErr w:type="gramEnd"/>
+      <w:r>
+        <w:t xml:space="preserve"> = </w:t>
+      </w:r>
+      <w:r>
+        <w:t xml:space="preserve">is an array </w:t>
+      </w:r>
+      <w:r>
+        <w:t xml:space="preserve">of a type that extends the </w:t>
+      </w:r>
+      <w:r>
+        <w:t xml:space="preserve">comparable interface, </w:t>
+      </w:r>
+    </w:p>
+    <w:p>
+      <w:pPr>
+        <w:pStyle w:val="ListParagraph"/>
+        <w:numPr>
+          <w:ilvl w:val="0"/>
+          <w:numId w:val="2"/>
+        </w:numPr>
+      </w:pPr>
+      <w:proofErr w:type="gramStart"/>
+      <w:r>
+        <w:t>min</w:t>
+      </w:r>
+      <w:proofErr w:type="gramEnd"/>
+      <w:r>
+        <w:t xml:space="preserve"> = </w:t>
+      </w:r>
+      <w:r>
+        <w:t>is the minimum index in the range of things that need to be sorted</w:t>
+      </w:r>
+    </w:p>
+    <w:p>
+      <w:pPr>
+        <w:pStyle w:val="ListParagraph"/>
+        <w:numPr>
+          <w:ilvl w:val="0"/>
+          <w:numId w:val="2"/>
+        </w:numPr>
+      </w:pPr>
+      <w:proofErr w:type="gramStart"/>
+      <w:r>
+        <w:t>max</w:t>
+      </w:r>
+      <w:proofErr w:type="gramEnd"/>
+      <w:r>
+        <w:t xml:space="preserve"> = </w:t>
+      </w:r>
+      <w:r>
+        <w:t>is the maximum index in the range of things that need to be sorted</w:t>
+      </w:r>
+    </w:p>
+    <w:p>
+      <w:r>
+        <w:t xml:space="preserve">Output: </w:t>
+      </w:r>
+    </w:p>
+    <w:p>
+      <w:pPr>
+        <w:pStyle w:val="ListParagraph"/>
+        <w:numPr>
+          <w:ilvl w:val="0"/>
+          <w:numId w:val="2"/>
+        </w:numPr>
+      </w:pPr>
+      <w:proofErr w:type="gramStart"/>
+      <w:r>
+        <w:t>returns</w:t>
+      </w:r>
+      <w:proofErr w:type="gramEnd"/>
+      <w:r>
+        <w:t xml:space="preserve"> nothing</w:t>
+      </w:r>
+    </w:p>
+    <w:p/>
+    <w:p>
+      <w:proofErr w:type="gramStart"/>
+      <w:r>
+        <w:t>public</w:t>
+      </w:r>
+      <w:proofErr w:type="gramEnd"/>
+      <w:r>
+        <w:t xml:space="preserve"> static void sort (T[] </w:t>
+      </w:r>
+      <w:proofErr w:type="spellStart"/>
+      <w:r>
+        <w:t>comparables</w:t>
+      </w:r>
+      <w:proofErr w:type="spellEnd"/>
+      <w:r>
+        <w:t xml:space="preserve">, </w:t>
+      </w:r>
+      <w:proofErr w:type="spellStart"/>
+      <w:r>
+        <w:t>int</w:t>
+      </w:r>
+      <w:proofErr w:type="spellEnd"/>
+      <w:r>
+        <w:t xml:space="preserve"> min, </w:t>
+      </w:r>
+      <w:proofErr w:type="spellStart"/>
+      <w:r>
+        <w:t>int</w:t>
+      </w:r>
+      <w:proofErr w:type="spellEnd"/>
+      <w:r>
+        <w:t xml:space="preserve"> max, type sortType)</w:t>
+      </w:r>
+    </w:p>
+    <w:p>
+      <w:pPr>
+        <w:outlineLvl w:val="0"/>
+      </w:pPr>
+      <w:r>
+        <w:t>Input</w:t>
+      </w:r>
+    </w:p>
+    <w:p>
+      <w:pPr>
+        <w:pStyle w:val="ListParagraph"/>
+        <w:numPr>
+          <w:ilvl w:val="0"/>
+          <w:numId w:val="2"/>
+        </w:numPr>
+      </w:pPr>
+      <w:proofErr w:type="spellStart"/>
+      <w:proofErr w:type="gramStart"/>
+      <w:r>
+        <w:t>comparables</w:t>
+      </w:r>
+      <w:proofErr w:type="spellEnd"/>
+      <w:proofErr w:type="gramEnd"/>
+      <w:r>
+        <w:t xml:space="preserve"> = is an array of a type that extends the comparable interface, </w:t>
+      </w:r>
+    </w:p>
+    <w:p>
+      <w:pPr>
+        <w:pStyle w:val="ListParagraph"/>
+        <w:numPr>
+          <w:ilvl w:val="0"/>
+          <w:numId w:val="2"/>
+        </w:numPr>
+      </w:pPr>
+      <w:proofErr w:type="gramStart"/>
+      <w:r>
+        <w:t>min</w:t>
+      </w:r>
+      <w:proofErr w:type="gramEnd"/>
+      <w:r>
+        <w:t xml:space="preserve"> = is the minimum index in the range of things that need to be sorted</w:t>
+      </w:r>
+    </w:p>
+    <w:p>
+      <w:pPr>
+        <w:pStyle w:val="ListParagraph"/>
+        <w:numPr>
+          <w:ilvl w:val="0"/>
+          <w:numId w:val="2"/>
+        </w:numPr>
+      </w:pPr>
+      <w:proofErr w:type="gramStart"/>
+      <w:r>
+        <w:t>max</w:t>
+      </w:r>
+      <w:proofErr w:type="gramEnd"/>
+      <w:r>
+        <w:t xml:space="preserve"> = is the maximum index in the range of things that need to be sorted</w:t>
+      </w:r>
+    </w:p>
+    <w:p>
+      <w:pPr>
+        <w:pStyle w:val="ListParagraph"/>
+        <w:numPr>
+          <w:ilvl w:val="0"/>
+          <w:numId w:val="2"/>
+        </w:numPr>
+      </w:pPr>
+      <w:proofErr w:type="gramStart"/>
+      <w:r>
+        <w:t>sortType</w:t>
+      </w:r>
+      <w:proofErr w:type="gramEnd"/>
+      <w:r>
+        <w:t xml:space="preserve"> = to tell the function how to sort the array. </w:t>
+      </w:r>
+      <w:proofErr w:type="spellStart"/>
+      <w:proofErr w:type="gramStart"/>
+      <w:r>
+        <w:t>type.INCREASING</w:t>
+      </w:r>
+      <w:proofErr w:type="spellEnd"/>
+      <w:proofErr w:type="gramEnd"/>
+      <w:r>
+        <w:t xml:space="preserve"> will sort it in an increasing manor. </w:t>
+      </w:r>
+      <w:proofErr w:type="spellStart"/>
+      <w:r>
+        <w:t>Type.DECREASING</w:t>
+      </w:r>
+      <w:proofErr w:type="spellEnd"/>
+      <w:r>
+        <w:t xml:space="preserve"> will sort in </w:t>
+      </w:r>
+      <w:proofErr w:type="gramStart"/>
+      <w:r>
+        <w:t>a</w:t>
+      </w:r>
+      <w:proofErr w:type="gramEnd"/>
+      <w:r>
+        <w:t xml:space="preserve"> </w:t>
+      </w:r>
+      <w:r>
+        <w:t xml:space="preserve">Output: </w:t>
+      </w:r>
+    </w:p>
+    <w:p>
+      <w:pPr>
+        <w:pStyle w:val="ListParagraph"/>
+        <w:numPr>
+          <w:ilvl w:val="0"/>
+          <w:numId w:val="2"/>
+        </w:numPr>
+      </w:pPr>
+      <w:proofErr w:type="gramStart"/>
+      <w:r>
+        <w:t>returns</w:t>
+      </w:r>
+      <w:proofErr w:type="gramEnd"/>
+      <w:r>
+        <w:t xml:space="preserve"> nothing</w:t>
+      </w:r>
+    </w:p>
+    <w:p/>
+    <w:p>
+      <w:proofErr w:type="gramStart"/>
+      <w:r>
+        <w:t>public</w:t>
+      </w:r>
+      <w:proofErr w:type="gramEnd"/>
+      <w:r>
+        <w:t xml:space="preserve"> static Boolean sorted(T[] </w:t>
+      </w:r>
+      <w:proofErr w:type="spellStart"/>
+      <w:r>
+        <w:t>comparables</w:t>
+      </w:r>
+      <w:proofErr w:type="spellEnd"/>
+      <w:r>
+        <w:t>)</w:t>
+      </w:r>
+    </w:p>
+    <w:p>
+      <w:proofErr w:type="gramStart"/>
+      <w:r>
+        <w:t>input</w:t>
+      </w:r>
+      <w:proofErr w:type="gramEnd"/>
+      <w:r>
+        <w:t xml:space="preserve">: </w:t>
+      </w:r>
+    </w:p>
+    <w:p>
+      <w:pPr>
+        <w:pStyle w:val="ListParagraph"/>
+        <w:numPr>
+          <w:ilvl w:val="0"/>
+          <w:numId w:val="2"/>
+        </w:numPr>
+      </w:pPr>
+      <w:proofErr w:type="spellStart"/>
+      <w:proofErr w:type="gramStart"/>
+      <w:r>
+        <w:t>comparables</w:t>
+      </w:r>
+      <w:proofErr w:type="spellEnd"/>
+      <w:proofErr w:type="gramEnd"/>
+      <w:r>
+        <w:t xml:space="preserve"> = </w:t>
+      </w:r>
+      <w:r>
+        <w:t xml:space="preserve">is an array of a type that extends the comparable interface, </w:t>
+      </w:r>
+    </w:p>
+    <w:p>
+      <w:proofErr w:type="gramStart"/>
+      <w:r>
+        <w:t>output</w:t>
+      </w:r>
+      <w:proofErr w:type="gramEnd"/>
+      <w:r>
+        <w:t xml:space="preserve">: </w:t>
+      </w:r>
+    </w:p>
+    <w:p>
+      <w:pPr>
+        <w:pStyle w:val="ListParagraph"/>
+        <w:numPr>
+          <w:ilvl w:val="0"/>
+          <w:numId w:val="2"/>
+        </w:numPr>
+      </w:pPr>
+      <w:proofErr w:type="gramStart"/>
+      <w:r>
+        <w:lastRenderedPageBreak/>
+        <w:t>returns</w:t>
+      </w:r>
+      <w:proofErr w:type="gramEnd"/>
+      <w:r>
+        <w:t xml:space="preserve"> a </w:t>
+      </w:r>
+      <w:r>
+        <w:t>b</w:t>
+      </w:r>
+      <w:r>
+        <w:t xml:space="preserve">oolean value that represents whether the array is sorted or not. </w:t>
+      </w:r>
+    </w:p>
+    <w:p/>
+    <w:p>
+      <w:proofErr w:type="gramStart"/>
+      <w:r>
+        <w:t>public</w:t>
+      </w:r>
+      <w:proofErr w:type="gramEnd"/>
+      <w:r>
+        <w:t xml:space="preserve"> static Boolean sorted(T[] </w:t>
+      </w:r>
+      <w:proofErr w:type="spellStart"/>
+      <w:r>
+        <w:t>comparables</w:t>
+      </w:r>
+      <w:proofErr w:type="spellEnd"/>
+      <w:r>
+        <w:t xml:space="preserve">, </w:t>
+      </w:r>
+      <w:proofErr w:type="spellStart"/>
+      <w:r>
+        <w:t>boolean</w:t>
+      </w:r>
+      <w:proofErr w:type="spellEnd"/>
+      <w:r>
+        <w:t xml:space="preserve"> sortType</w:t>
+      </w:r>
+      <w:r>
+        <w:t>)</w:t>
+      </w:r>
+    </w:p>
+    <w:p>
+      <w:r>
+        <w:t>Input:</w:t>
+      </w:r>
+    </w:p>
+    <w:p>
+      <w:pPr>
+        <w:pStyle w:val="ListParagraph"/>
+        <w:numPr>
+          <w:ilvl w:val="0"/>
+          <w:numId w:val="2"/>
+        </w:numPr>
+      </w:pPr>
+      <w:proofErr w:type="spellStart"/>
+      <w:proofErr w:type="gramStart"/>
+      <w:r>
+        <w:t>comparables</w:t>
+      </w:r>
+      <w:proofErr w:type="spellEnd"/>
+      <w:proofErr w:type="gramEnd"/>
+      <w:r>
+        <w:t xml:space="preserve"> = is an array of a type that extends the comparable interface </w:t>
+      </w:r>
+    </w:p>
+    <w:p>
+      <w:pPr>
+        <w:pStyle w:val="ListParagraph"/>
+        <w:numPr>
+          <w:ilvl w:val="0"/>
+          <w:numId w:val="2"/>
+        </w:numPr>
+      </w:pPr>
+      <w:proofErr w:type="gramStart"/>
+      <w:r>
+        <w:t>sortType</w:t>
+      </w:r>
+      <w:proofErr w:type="gramEnd"/>
+      <w:r>
+        <w:t xml:space="preserve"> = to tell the function how to sort the array. </w:t>
+      </w:r>
+      <w:proofErr w:type="spellStart"/>
+      <w:proofErr w:type="gramStart"/>
+      <w:r>
+        <w:t>type.INCREASING</w:t>
+      </w:r>
+      <w:proofErr w:type="spellEnd"/>
+      <w:proofErr w:type="gramEnd"/>
+      <w:r>
+        <w:t xml:space="preserve"> will sort it in an increasing manor. </w:t>
+      </w:r>
+      <w:proofErr w:type="spellStart"/>
+      <w:r>
+        <w:t>Type.DECREASING</w:t>
+      </w:r>
+      <w:proofErr w:type="spellEnd"/>
+      <w:r>
+        <w:t xml:space="preserve"> will sort in a</w:t>
+      </w:r>
+    </w:p>
+    <w:p>
+      <w:proofErr w:type="gramStart"/>
+      <w:r>
+        <w:t>output</w:t>
+      </w:r>
+      <w:proofErr w:type="gramEnd"/>
+      <w:r>
+        <w:t xml:space="preserve">: </w:t>
+      </w:r>
+    </w:p>
+    <w:p>
+      <w:pPr>
+        <w:pStyle w:val="ListParagraph"/>
+        <w:numPr>
+          <w:ilvl w:val="0"/>
+          <w:numId w:val="2"/>
+        </w:numPr>
+      </w:pPr>
+      <w:proofErr w:type="gramStart"/>
+      <w:r>
+        <w:t>returns</w:t>
+      </w:r>
+      <w:proofErr w:type="gramEnd"/>
+      <w:r>
+        <w:t xml:space="preserve"> a </w:t>
+      </w:r>
+      <w:proofErr w:type="spellStart"/>
+      <w:r>
+        <w:t>boolean</w:t>
+      </w:r>
+      <w:proofErr w:type="spellEnd"/>
+      <w:r>
+        <w:t xml:space="preserve"> value that represents whether the array is sorted or not. </w:t>
+      </w:r>
+    </w:p>
+    <w:p/>
+    <w:p>
+      <w:proofErr w:type="spellStart"/>
+      <w:proofErr w:type="gramStart"/>
+      <w:r>
+        <w:t>boolean</w:t>
+      </w:r>
+      <w:proofErr w:type="spellEnd"/>
+      <w:proofErr w:type="gramEnd"/>
+      <w:r>
+        <w:t xml:space="preserve"> sorted(T[] </w:t>
+      </w:r>
+      <w:proofErr w:type="spellStart"/>
+      <w:r>
+        <w:t>commparables</w:t>
+      </w:r>
+      <w:proofErr w:type="spellEnd"/>
+      <w:r>
+        <w:t xml:space="preserve">, </w:t>
+      </w:r>
+      <w:proofErr w:type="spellStart"/>
+      <w:r>
+        <w:t>int</w:t>
+      </w:r>
+      <w:proofErr w:type="spellEnd"/>
+      <w:r>
+        <w:t xml:space="preserve"> min, </w:t>
+      </w:r>
+      <w:proofErr w:type="spellStart"/>
+      <w:r>
+        <w:t>int</w:t>
+      </w:r>
+      <w:proofErr w:type="spellEnd"/>
+      <w:r>
+        <w:t xml:space="preserve"> max, type </w:t>
+      </w:r>
+      <w:proofErr w:type="spellStart"/>
+      <w:r>
+        <w:t>OptimalSort.type</w:t>
+      </w:r>
+      <w:proofErr w:type="spellEnd"/>
+      <w:r>
+        <w:t xml:space="preserve"> sortType)</w:t>
+      </w:r>
+    </w:p>
+    <w:p>
+      <w:r>
+        <w:t>Input:</w:t>
+      </w:r>
+    </w:p>
+    <w:p>
+      <w:pPr>
+        <w:pStyle w:val="ListParagraph"/>
+        <w:numPr>
+          <w:ilvl w:val="0"/>
+          <w:numId w:val="2"/>
+        </w:numPr>
+      </w:pPr>
+      <w:proofErr w:type="spellStart"/>
+      <w:proofErr w:type="gramStart"/>
+      <w:r>
+        <w:t>comparables</w:t>
+      </w:r>
+      <w:proofErr w:type="spellEnd"/>
+      <w:proofErr w:type="gramEnd"/>
+      <w:r>
+        <w:t xml:space="preserve"> = is an array of a type that extends the comparable interface, </w:t>
+      </w:r>
+    </w:p>
+    <w:p>
+      <w:pPr>
+        <w:pStyle w:val="ListParagraph"/>
+        <w:numPr>
+          <w:ilvl w:val="0"/>
+          <w:numId w:val="2"/>
+        </w:numPr>
+      </w:pPr>
+      <w:proofErr w:type="gramStart"/>
+      <w:r>
+        <w:t>min</w:t>
+      </w:r>
+      <w:proofErr w:type="gramEnd"/>
+      <w:r>
+        <w:t xml:space="preserve"> = is the minimum index in the range of things that need to be sorted</w:t>
+      </w:r>
+    </w:p>
+    <w:p>
+      <w:pPr>
+        <w:pStyle w:val="ListParagraph"/>
+        <w:numPr>
+          <w:ilvl w:val="0"/>
+          <w:numId w:val="2"/>
+        </w:numPr>
+      </w:pPr>
+      <w:proofErr w:type="gramStart"/>
+      <w:r>
+        <w:t>max</w:t>
+      </w:r>
+      <w:proofErr w:type="gramEnd"/>
+      <w:r>
+        <w:t xml:space="preserve"> = is the maximum index in the range of things that need to be sorted</w:t>
+      </w:r>
+    </w:p>
+    <w:p>
+      <w:pPr>
+        <w:pStyle w:val="ListParagraph"/>
+        <w:numPr>
+          <w:ilvl w:val="0"/>
+          <w:numId w:val="2"/>
+        </w:numPr>
+      </w:pPr>
+      <w:proofErr w:type="gramStart"/>
+      <w:r>
+        <w:t>sortType</w:t>
+      </w:r>
+      <w:proofErr w:type="gramEnd"/>
+      <w:r>
+        <w:t xml:space="preserve"> = to tell the function how to sort the array. </w:t>
+      </w:r>
+      <w:proofErr w:type="spellStart"/>
+      <w:proofErr w:type="gramStart"/>
+      <w:r>
+        <w:t>type.INCREASING</w:t>
+      </w:r>
+      <w:proofErr w:type="spellEnd"/>
+      <w:proofErr w:type="gramEnd"/>
+      <w:r>
+        <w:t xml:space="preserve"> will sort it in an increasing manor. </w:t>
+      </w:r>
+      <w:proofErr w:type="spellStart"/>
+      <w:r>
+        <w:t>Type.DECREASING</w:t>
+      </w:r>
+      <w:proofErr w:type="spellEnd"/>
+      <w:r>
+        <w:t xml:space="preserve"> will sort in a</w:t>
+      </w:r>
+    </w:p>
+    <w:p>
+      <w:r>
+        <w:t>Output:</w:t>
+      </w:r>
+    </w:p>
+    <w:p>
+      <w:pPr>
+        <w:pStyle w:val="ListParagraph"/>
+        <w:numPr>
+          <w:ilvl w:val="0"/>
+          <w:numId w:val="2"/>
+        </w:numPr>
+      </w:pPr>
+      <w:proofErr w:type="gramStart"/>
+      <w:r>
+        <w:t>returns</w:t>
+      </w:r>
+      <w:proofErr w:type="gramEnd"/>
+      <w:r>
+        <w:t xml:space="preserve"> a </w:t>
+      </w:r>
+      <w:proofErr w:type="spellStart"/>
+      <w:r>
+        <w:t>boolean</w:t>
+      </w:r>
+      <w:proofErr w:type="spellEnd"/>
+      <w:r>
+        <w:t xml:space="preserve"> value that represents weather the array is sorted or not. </w:t>
+      </w:r>
+    </w:p>
+    <w:p/>
+    <w:p>
+      <w:r>
+        <w:t xml:space="preserve">Void </w:t>
+      </w:r>
+      <w:proofErr w:type="spellStart"/>
+      <w:proofErr w:type="gramStart"/>
+      <w:r>
+        <w:t>printArray</w:t>
+      </w:r>
+      <w:proofErr w:type="spellEnd"/>
+      <w:r>
+        <w:t>(</w:t>
+      </w:r>
+      <w:proofErr w:type="gramEnd"/>
+      <w:r>
+        <w:t>Object[] words)</w:t>
+      </w:r>
+    </w:p>
+    <w:p>
+      <w:r>
+        <w:t>Input:</w:t>
+      </w:r>
+    </w:p>
+    <w:p>
+      <w:pPr>
+        <w:pStyle w:val="ListParagraph"/>
+        <w:numPr>
+          <w:ilvl w:val="0"/>
+          <w:numId w:val="2"/>
+        </w:numPr>
+      </w:pPr>
+      <w:proofErr w:type="gramStart"/>
+      <w:r>
+        <w:t>words</w:t>
+      </w:r>
+      <w:proofErr w:type="gramEnd"/>
+      <w:r>
+        <w:t xml:space="preserve"> = an array</w:t>
+      </w:r>
+    </w:p>
+    <w:p>
+      <w:r>
+        <w:t>Output:</w:t>
+      </w:r>
+    </w:p>
+    <w:p>
+      <w:pPr>
+        <w:ind w:firstLine="720"/>
+      </w:pPr>
+      <w:r>
+        <w:t xml:space="preserve">- </w:t>
+      </w:r>
+      <w:proofErr w:type="gramStart"/>
+      <w:r>
+        <w:t>returns</w:t>
+      </w:r>
+      <w:proofErr w:type="gramEnd"/>
+      <w:r>
+        <w:t xml:space="preserve"> nothing, </w:t>
+      </w:r>
+    </w:p>
+    <w:p>
+      <w:pPr>
+        <w:ind w:firstLine="720"/>
+      </w:pPr>
+      <w:r>
+        <w:t>This function prints the array in the console. It is used for debugging purposes</w:t>
+      </w:r>
+      <w:r>
+        <w:t xml:space="preserve">. </w:t>
+      </w:r>
+    </w:p>
+    <w:p/>
+    <w:p>
+      <w:pPr>
+        <w:outlineLvl w:val="0"/>
+      </w:pPr>
+      <w:r>
+        <w:t>Insertion</w:t>
+      </w:r>
+    </w:p>
+    <w:p/>
+    <w:p>
+      <w:r>
+        <w:t xml:space="preserve">Void </w:t>
+      </w:r>
+      <w:proofErr w:type="gramStart"/>
+      <w:r>
+        <w:t>show(</w:t>
+      </w:r>
+      <w:proofErr w:type="gramEnd"/>
+      <w:r>
+        <w:t>Object[] words)</w:t>
+      </w:r>
+    </w:p>
+    <w:p>
+      <w:r>
+        <w:t>Input:</w:t>
+      </w:r>
+    </w:p>
+    <w:p>
+      <w:pPr>
+        <w:pStyle w:val="ListParagraph"/>
+        <w:numPr>
+          <w:ilvl w:val="0"/>
+          <w:numId w:val="2"/>
+        </w:numPr>
+      </w:pPr>
+      <w:proofErr w:type="gramStart"/>
+      <w:r>
+        <w:t>words</w:t>
+      </w:r>
+      <w:proofErr w:type="gramEnd"/>
+      <w:r>
+        <w:t xml:space="preserve"> = an array</w:t>
+      </w:r>
+    </w:p>
+    <w:p>
+      <w:r>
+        <w:t>Output:</w:t>
+      </w:r>
+    </w:p>
+    <w:p>
+      <w:pPr>
+        <w:ind w:firstLine="720"/>
+      </w:pPr>
+      <w:r>
+        <w:t xml:space="preserve">- </w:t>
+      </w:r>
+      <w:proofErr w:type="gramStart"/>
+      <w:r>
+        <w:t>returns</w:t>
+      </w:r>
+      <w:proofErr w:type="gramEnd"/>
+      <w:r>
+        <w:t xml:space="preserve"> nothing, </w:t>
+      </w:r>
+    </w:p>
+    <w:p>
+      <w:pPr>
+        <w:ind w:firstLine="720"/>
+      </w:pPr>
+      <w:r>
+        <w:t xml:space="preserve">This function prints the array in the console. It is used for debugging purposes. </w:t>
+      </w:r>
+    </w:p>
+    <w:p/>
+    <w:p/>
+    <w:p>
+      <w:r>
+        <w:t xml:space="preserve">Public static void </w:t>
+      </w:r>
+      <w:proofErr w:type="gramStart"/>
+      <w:r>
+        <w:t>sort(</w:t>
+      </w:r>
+      <w:proofErr w:type="gramEnd"/>
+      <w:r>
+        <w:t>T[] comparable)</w:t>
+      </w:r>
+    </w:p>
+    <w:p>
+      <w:pPr>
+        <w:pStyle w:val="ListParagraph"/>
+        <w:numPr>
+          <w:ilvl w:val="0"/>
+          <w:numId w:val="2"/>
+        </w:numPr>
+      </w:pPr>
+      <w:r>
+        <w:t>Input: an array that has a type, which implements the comparable interface.</w:t>
+      </w:r>
+    </w:p>
+    <w:p>
+      <w:pPr>
+        <w:pStyle w:val="ListParagraph"/>
+        <w:numPr>
+          <w:ilvl w:val="0"/>
+          <w:numId w:val="2"/>
+        </w:numPr>
+      </w:pPr>
+      <w:r>
+        <w:t>Sorts the array in increasing order.</w:t>
+      </w:r>
+    </w:p>
+    <w:p>
+      <w:r>
+        <w:t>Output:</w:t>
+      </w:r>
+    </w:p>
+    <w:p>
+      <w:pPr>
+        <w:pStyle w:val="ListParagraph"/>
+        <w:numPr>
+          <w:ilvl w:val="0"/>
+          <w:numId w:val="2"/>
+        </w:numPr>
+      </w:pPr>
+      <w:r>
+        <w:t xml:space="preserve">Returns nothing </w:t>
+      </w:r>
+    </w:p>
+    <w:p/>
+    <w:p>
+      <w:r>
+        <w:t xml:space="preserve">Public static void </w:t>
+      </w:r>
+      <w:proofErr w:type="gramStart"/>
+      <w:r>
+        <w:t>sort(</w:t>
+      </w:r>
+      <w:proofErr w:type="gramEnd"/>
+      <w:r>
+        <w:t>T[] comparable, type sortType)</w:t>
+      </w:r>
+    </w:p>
+    <w:p>
+      <w:proofErr w:type="gramStart"/>
+      <w:r>
+        <w:t>input</w:t>
+      </w:r>
+      <w:proofErr w:type="gramEnd"/>
+      <w:r>
+        <w:t xml:space="preserve">: </w:t>
+      </w:r>
+    </w:p>
+    <w:p>
+      <w:pPr>
+        <w:pStyle w:val="ListParagraph"/>
+        <w:numPr>
+          <w:ilvl w:val="0"/>
+          <w:numId w:val="2"/>
+        </w:numPr>
+      </w:pPr>
+      <w:proofErr w:type="gramStart"/>
+      <w:r>
+        <w:t>comparable</w:t>
+      </w:r>
+      <w:proofErr w:type="gramEnd"/>
+      <w:r>
+        <w:t xml:space="preserve"> = an array of a type that extends the comparable interface, </w:t>
+      </w:r>
+    </w:p>
+    <w:p>
+      <w:pPr>
+        <w:pStyle w:val="ListParagraph"/>
+        <w:numPr>
+          <w:ilvl w:val="0"/>
+          <w:numId w:val="2"/>
+        </w:numPr>
+      </w:pPr>
+      <w:proofErr w:type="gramStart"/>
+      <w:r>
+        <w:t>sortType</w:t>
+      </w:r>
+      <w:proofErr w:type="gramEnd"/>
+      <w:r>
+        <w:t xml:space="preserve"> = to tell the function how to sort the array. </w:t>
+      </w:r>
+      <w:proofErr w:type="spellStart"/>
+      <w:proofErr w:type="gramStart"/>
+      <w:r>
+        <w:t>type.INCREASING</w:t>
+      </w:r>
+      <w:proofErr w:type="spellEnd"/>
+      <w:proofErr w:type="gramEnd"/>
+      <w:r>
+        <w:t xml:space="preserve"> will sort it in an increasing manor. </w:t>
+      </w:r>
+      <w:proofErr w:type="spellStart"/>
+      <w:r>
+        <w:t>Type.DECREASING</w:t>
+      </w:r>
+      <w:proofErr w:type="spellEnd"/>
+      <w:r>
+        <w:t xml:space="preserve"> will sort in a decreasing manor. </w:t>
+      </w:r>
+    </w:p>
+    <w:p>
+      <w:r>
+        <w:t>Output:</w:t>
+      </w:r>
+    </w:p>
+    <w:p>
+      <w:pPr>
+        <w:pStyle w:val="ListParagraph"/>
+        <w:numPr>
+          <w:ilvl w:val="0"/>
+          <w:numId w:val="2"/>
+        </w:numPr>
+      </w:pPr>
+      <w:proofErr w:type="gramStart"/>
+      <w:r>
+        <w:t>returns</w:t>
+      </w:r>
+      <w:proofErr w:type="gramEnd"/>
+      <w:r>
+        <w:t xml:space="preserve"> nothing</w:t>
+      </w:r>
+    </w:p>
+    <w:p/>
+    <w:p>
+      <w:proofErr w:type="gramStart"/>
+      <w:r>
+        <w:t>public</w:t>
+      </w:r>
+      <w:proofErr w:type="gramEnd"/>
+      <w:r>
+        <w:t xml:space="preserve"> static void sort (T[] </w:t>
+      </w:r>
+      <w:proofErr w:type="spellStart"/>
+      <w:r>
+        <w:t>comparables</w:t>
+      </w:r>
+      <w:proofErr w:type="spellEnd"/>
+      <w:r>
+        <w:t xml:space="preserve">, </w:t>
+      </w:r>
+      <w:proofErr w:type="spellStart"/>
+      <w:r>
+        <w:t>int</w:t>
+      </w:r>
+      <w:proofErr w:type="spellEnd"/>
+      <w:r>
+        <w:t xml:space="preserve"> min, </w:t>
+      </w:r>
+      <w:proofErr w:type="spellStart"/>
+      <w:r>
+        <w:t>int</w:t>
+      </w:r>
+      <w:proofErr w:type="spellEnd"/>
+      <w:r>
+        <w:t xml:space="preserve"> max)</w:t>
+      </w:r>
+    </w:p>
+    <w:p>
+      <w:pPr>
+        <w:outlineLvl w:val="0"/>
+      </w:pPr>
+      <w:r>
+        <w:t>Input</w:t>
+      </w:r>
+    </w:p>
+    <w:p>
+      <w:pPr>
+        <w:pStyle w:val="ListParagraph"/>
+        <w:numPr>
+          <w:ilvl w:val="0"/>
+          <w:numId w:val="2"/>
+        </w:numPr>
+      </w:pPr>
+      <w:proofErr w:type="spellStart"/>
+      <w:proofErr w:type="gramStart"/>
+      <w:r>
+        <w:t>comparables</w:t>
+      </w:r>
+      <w:proofErr w:type="spellEnd"/>
+      <w:proofErr w:type="gramEnd"/>
+      <w:r>
+        <w:t xml:space="preserve"> = is an array of a type that extends the comparable interface, </w:t>
+      </w:r>
+    </w:p>
+    <w:p>
+      <w:pPr>
+        <w:pStyle w:val="ListParagraph"/>
+        <w:numPr>
+          <w:ilvl w:val="0"/>
+          <w:numId w:val="2"/>
+        </w:numPr>
+      </w:pPr>
+      <w:proofErr w:type="gramStart"/>
+      <w:r>
+        <w:t>min</w:t>
+      </w:r>
+      <w:proofErr w:type="gramEnd"/>
+      <w:r>
+        <w:t xml:space="preserve"> = is the minimum index in the range of things that need to be sorted</w:t>
+      </w:r>
+    </w:p>
+    <w:p>
+      <w:pPr>
+        <w:pStyle w:val="ListParagraph"/>
+        <w:numPr>
+          <w:ilvl w:val="0"/>
+          <w:numId w:val="2"/>
+        </w:numPr>
+      </w:pPr>
+      <w:proofErr w:type="gramStart"/>
+      <w:r>
+        <w:t>max</w:t>
+      </w:r>
+      <w:proofErr w:type="gramEnd"/>
+      <w:r>
+        <w:t xml:space="preserve"> = is the maximum index in the range of things that need to be sorted</w:t>
+      </w:r>
+    </w:p>
+    <w:p>
+      <w:r>
+        <w:t xml:space="preserve">Output: </w:t>
+      </w:r>
+    </w:p>
+    <w:p>
+      <w:pPr>
+        <w:pStyle w:val="ListParagraph"/>
+        <w:numPr>
+          <w:ilvl w:val="0"/>
+          <w:numId w:val="2"/>
+        </w:numPr>
+      </w:pPr>
+      <w:proofErr w:type="gramStart"/>
+      <w:r>
+        <w:t>returns</w:t>
+      </w:r>
+      <w:proofErr w:type="gramEnd"/>
+      <w:r>
+        <w:t xml:space="preserve"> nothing</w:t>
+      </w:r>
+    </w:p>
+    <w:p/>
+    <w:p>
+      <w:proofErr w:type="gramStart"/>
+      <w:r>
+        <w:t>public</w:t>
+      </w:r>
+      <w:proofErr w:type="gramEnd"/>
+      <w:r>
+        <w:t xml:space="preserve"> static void sort (T[] </w:t>
+      </w:r>
+      <w:proofErr w:type="spellStart"/>
+      <w:r>
+        <w:t>comparables</w:t>
+      </w:r>
+      <w:proofErr w:type="spellEnd"/>
+      <w:r>
+        <w:t xml:space="preserve">, </w:t>
+      </w:r>
+      <w:proofErr w:type="spellStart"/>
+      <w:r>
+        <w:t>int</w:t>
+      </w:r>
+      <w:proofErr w:type="spellEnd"/>
+      <w:r>
+        <w:t xml:space="preserve"> min, </w:t>
+      </w:r>
+      <w:proofErr w:type="spellStart"/>
+      <w:r>
+        <w:t>int</w:t>
+      </w:r>
+      <w:proofErr w:type="spellEnd"/>
+      <w:r>
+        <w:t xml:space="preserve"> max, type sortType)</w:t>
+      </w:r>
+    </w:p>
+    <w:p>
+      <w:pPr>
+        <w:outlineLvl w:val="0"/>
+      </w:pPr>
+      <w:r>
+        <w:t>Input</w:t>
+      </w:r>
+    </w:p>
+    <w:p>
+      <w:pPr>
+        <w:pStyle w:val="ListParagraph"/>
+        <w:numPr>
+          <w:ilvl w:val="0"/>
+          <w:numId w:val="2"/>
+        </w:numPr>
+      </w:pPr>
+      <w:proofErr w:type="spellStart"/>
+      <w:proofErr w:type="gramStart"/>
+      <w:r>
+        <w:t>comparables</w:t>
+      </w:r>
+      <w:proofErr w:type="spellEnd"/>
+      <w:proofErr w:type="gramEnd"/>
+      <w:r>
+        <w:t xml:space="preserve"> = is an array of a type that extends the comparable interface, </w:t>
+      </w:r>
+    </w:p>
+    <w:p>
+      <w:pPr>
+        <w:pStyle w:val="ListParagraph"/>
+        <w:numPr>
+          <w:ilvl w:val="0"/>
+          <w:numId w:val="2"/>
+        </w:numPr>
+      </w:pPr>
+      <w:proofErr w:type="gramStart"/>
+      <w:r>
+        <w:t>min</w:t>
+      </w:r>
+      <w:proofErr w:type="gramEnd"/>
+      <w:r>
+        <w:t xml:space="preserve"> = is the minimum index in the range of things that need to be sorted</w:t>
+      </w:r>
+    </w:p>
+    <w:p>
+      <w:pPr>
+        <w:pStyle w:val="ListParagraph"/>
+        <w:numPr>
+          <w:ilvl w:val="0"/>
+          <w:numId w:val="2"/>
+        </w:numPr>
+      </w:pPr>
+      <w:proofErr w:type="gramStart"/>
+      <w:r>
+        <w:t>max</w:t>
+      </w:r>
+      <w:proofErr w:type="gramEnd"/>
+      <w:r>
+        <w:t xml:space="preserve"> = is the maximum index in the range of things that need to be sorted</w:t>
+      </w:r>
+    </w:p>
+    <w:p>
+      <w:pPr>
+        <w:pStyle w:val="ListParagraph"/>
+        <w:numPr>
+          <w:ilvl w:val="0"/>
+          <w:numId w:val="2"/>
+        </w:numPr>
+      </w:pPr>
+      <w:proofErr w:type="gramStart"/>
+      <w:r>
+        <w:t>sortType</w:t>
+      </w:r>
+      <w:proofErr w:type="gramEnd"/>
+      <w:r>
+        <w:t xml:space="preserve"> = to tell the function how to sort the array. </w:t>
+      </w:r>
+      <w:proofErr w:type="spellStart"/>
+      <w:proofErr w:type="gramStart"/>
+      <w:r>
+        <w:t>type.INCREASING</w:t>
+      </w:r>
+      <w:proofErr w:type="spellEnd"/>
+      <w:proofErr w:type="gramEnd"/>
+      <w:r>
+        <w:t xml:space="preserve"> will sort it in an increasing manor. </w:t>
+      </w:r>
+      <w:proofErr w:type="spellStart"/>
+      <w:r>
+        <w:t>Type.DECREASING</w:t>
+      </w:r>
+      <w:proofErr w:type="spellEnd"/>
+      <w:r>
+        <w:t xml:space="preserve"> will sort in a Output: </w:t>
+      </w:r>
+    </w:p>
+    <w:p>
+      <w:pPr>
+        <w:pStyle w:val="ListParagraph"/>
+        <w:numPr>
+          <w:ilvl w:val="0"/>
+          <w:numId w:val="2"/>
+        </w:numPr>
+      </w:pPr>
+      <w:proofErr w:type="gramStart"/>
+      <w:r>
+        <w:t>returns</w:t>
+      </w:r>
+      <w:proofErr w:type="gramEnd"/>
+      <w:r>
+        <w:t xml:space="preserve"> nothing</w:t>
+      </w:r>
+    </w:p>
+    <w:p/>
+    <w:p/>
+    <w:p>
+      <w:proofErr w:type="spellStart"/>
+      <w:r>
+        <w:t>UploadFile</w:t>
+      </w:r>
+      <w:proofErr w:type="spellEnd"/>
+    </w:p>
+    <w:p/>
     <w:p>
       <w:r>
         <w:tab/>
-        <w:t xml:space="preserve">- This is used to define what type </w:t>
-      </w:r>
-      <w:r>
-        <w:t xml:space="preserve">the user wants the data sorted in. The possible values are INCREASING AND DECREASING. They sort the </w:t>
-      </w:r>
-      <w:bookmarkStart w:id="0" w:name="_GoBack"/>
-      <w:bookmarkEnd w:id="0"/>
+        <w:t xml:space="preserve">String </w:t>
+      </w:r>
+      <w:proofErr w:type="spellStart"/>
+      <w:r>
+        <w:t>filePath</w:t>
+      </w:r>
+      <w:proofErr w:type="spellEnd"/>
+      <w:r>
+        <w:t xml:space="preserve"> </w:t>
+      </w:r>
+    </w:p>
+    <w:p>
+      <w:pPr>
+        <w:pStyle w:val="ListParagraph"/>
+        <w:numPr>
+          <w:ilvl w:val="0"/>
+          <w:numId w:val="2"/>
+        </w:numPr>
+      </w:pPr>
+      <w:r>
+        <w:t>Stores the path to the file that has been uploaded</w:t>
+      </w:r>
+    </w:p>
+    <w:p>
+      <w:pPr>
+        <w:pStyle w:val="ListParagraph"/>
+        <w:numPr>
+          <w:ilvl w:val="0"/>
+          <w:numId w:val="2"/>
+        </w:numPr>
+      </w:pPr>
+      <w:r>
+        <w:t xml:space="preserve">Is used by the </w:t>
+      </w:r>
+      <w:r>
+        <w:t xml:space="preserve">parser </w:t>
+      </w:r>
+      <w:r>
+        <w:t>to parse the contents of the file into a data object which then goes to the view to draw</w:t>
+      </w:r>
+    </w:p>
+    <w:p/>
+    <w:p>
+      <w:pPr>
+        <w:ind w:left="720"/>
+      </w:pPr>
+      <w:r>
+        <w:t>String filename</w:t>
+      </w:r>
+    </w:p>
+    <w:p>
+      <w:pPr>
+        <w:pStyle w:val="ListParagraph"/>
+        <w:numPr>
+          <w:ilvl w:val="0"/>
+          <w:numId w:val="2"/>
+        </w:numPr>
+      </w:pPr>
+      <w:r>
+        <w:t>Stores the name of the file</w:t>
+      </w:r>
+    </w:p>
+    <w:p>
+      <w:pPr>
+        <w:pStyle w:val="ListParagraph"/>
+        <w:numPr>
+          <w:ilvl w:val="0"/>
+          <w:numId w:val="2"/>
+        </w:numPr>
+      </w:pPr>
+      <w:r>
+        <w:t xml:space="preserve">This variable is part of the path, It is </w:t>
+      </w:r>
+      <w:r>
+        <w:t xml:space="preserve">used to get the </w:t>
+      </w:r>
+      <w:proofErr w:type="spellStart"/>
+      <w:r>
+        <w:t>csv</w:t>
+      </w:r>
+      <w:proofErr w:type="spellEnd"/>
+      <w:r>
+        <w:t xml:space="preserve"> file to produce a graph</w:t>
+      </w:r>
+    </w:p>
+    <w:p/>
+    <w:p>
+      <w:r>
+        <w:t>Data</w:t>
+      </w:r>
+    </w:p>
+    <w:p/>
+    <w:p>
+      <w:r>
+        <w:t>Name</w:t>
+      </w:r>
+    </w:p>
+    <w:p>
+      <w:pPr>
+        <w:pStyle w:val="ListParagraph"/>
+        <w:numPr>
+          <w:ilvl w:val="0"/>
+          <w:numId w:val="2"/>
+        </w:numPr>
+      </w:pPr>
+      <w:r>
+        <w:t>This r</w:t>
+      </w:r>
+      <w:r>
+        <w:t>epresents the name of the graph</w:t>
+      </w:r>
+    </w:p>
+    <w:p>
+      <w:pPr>
+        <w:pStyle w:val="ListParagraph"/>
+        <w:numPr>
+          <w:ilvl w:val="0"/>
+          <w:numId w:val="2"/>
+        </w:numPr>
+      </w:pPr>
+      <w:r>
+        <w:t>We do not currently use this variable but its existence has value because now adding more functionality will be easier</w:t>
+      </w:r>
+    </w:p>
+    <w:p/>
+    <w:p>
+      <w:proofErr w:type="spellStart"/>
+      <w:proofErr w:type="gramStart"/>
+      <w:r>
+        <w:t>xa</w:t>
+      </w:r>
+      <w:r>
+        <w:t>xis</w:t>
+      </w:r>
+      <w:proofErr w:type="spellEnd"/>
+      <w:proofErr w:type="gramEnd"/>
+      <w:r>
+        <w:t xml:space="preserve"> </w:t>
+      </w:r>
+    </w:p>
+    <w:p>
+      <w:pPr>
+        <w:pStyle w:val="ListParagraph"/>
+        <w:numPr>
+          <w:ilvl w:val="0"/>
+          <w:numId w:val="2"/>
+        </w:numPr>
+      </w:pPr>
+      <w:r>
+        <w:t>This r</w:t>
+      </w:r>
+      <w:r>
+        <w:t xml:space="preserve">epresents name of the </w:t>
+      </w:r>
+      <w:proofErr w:type="spellStart"/>
+      <w:r>
+        <w:t>xaxis</w:t>
+      </w:r>
+      <w:proofErr w:type="spellEnd"/>
+    </w:p>
+    <w:p>
+      <w:pPr>
+        <w:pStyle w:val="ListParagraph"/>
+        <w:numPr>
+          <w:ilvl w:val="0"/>
+          <w:numId w:val="2"/>
+        </w:numPr>
+      </w:pPr>
+      <w:r>
+        <w:t xml:space="preserve">We do not currently use this variable but </w:t>
+      </w:r>
+      <w:r>
+        <w:t>its existence has value because now adding more functionality will be easier</w:t>
+      </w:r>
+    </w:p>
+    <w:p/>
+    <w:p>
+      <w:proofErr w:type="spellStart"/>
+      <w:proofErr w:type="gramStart"/>
+      <w:r>
+        <w:t>yaxis</w:t>
+      </w:r>
+      <w:proofErr w:type="spellEnd"/>
+      <w:proofErr w:type="gramEnd"/>
+    </w:p>
+    <w:p>
+      <w:pPr>
+        <w:pStyle w:val="ListParagraph"/>
+        <w:numPr>
+          <w:ilvl w:val="0"/>
+          <w:numId w:val="2"/>
+        </w:numPr>
+      </w:pPr>
+      <w:r>
+        <w:t>This represents the y axis</w:t>
+      </w:r>
+    </w:p>
+    <w:p>
+      <w:pPr>
+        <w:pStyle w:val="ListParagraph"/>
+        <w:numPr>
+          <w:ilvl w:val="0"/>
+          <w:numId w:val="2"/>
+        </w:numPr>
+      </w:pPr>
+      <w:r>
+        <w:t>We do not currently use this variable but its existence has value because now adding more functionality will be easier</w:t>
+      </w:r>
+    </w:p>
+    <w:p/>
+    <w:p>
+      <w:proofErr w:type="gramStart"/>
+      <w:r>
+        <w:t>data</w:t>
+      </w:r>
+      <w:proofErr w:type="gramEnd"/>
+    </w:p>
+    <w:p>
+      <w:pPr>
+        <w:pStyle w:val="ListParagraph"/>
+        <w:numPr>
+          <w:ilvl w:val="0"/>
+          <w:numId w:val="2"/>
+        </w:numPr>
+      </w:pPr>
+      <w:r>
+        <w:t xml:space="preserve">This represents the data the </w:t>
+      </w:r>
+      <w:r>
+        <w:t>program will graph</w:t>
+      </w:r>
+    </w:p>
+    <w:p>
+      <w:pPr>
+        <w:pStyle w:val="ListParagraph"/>
+        <w:numPr>
+          <w:ilvl w:val="0"/>
+          <w:numId w:val="2"/>
+        </w:numPr>
+      </w:pPr>
+      <w:r>
+        <w:t xml:space="preserve">It </w:t>
+      </w:r>
+      <w:r>
+        <w:t xml:space="preserve">has the type of an </w:t>
+      </w:r>
+      <w:proofErr w:type="spellStart"/>
+      <w:r>
+        <w:t>arraylist</w:t>
+      </w:r>
+      <w:proofErr w:type="spellEnd"/>
+      <w:r>
+        <w:t xml:space="preserve">. </w:t>
+      </w:r>
+    </w:p>
+    <w:p>
+      <w:pPr>
+        <w:pStyle w:val="ListParagraph"/>
+        <w:numPr>
+          <w:ilvl w:val="0"/>
+          <w:numId w:val="2"/>
+        </w:numPr>
+      </w:pPr>
+      <w:r>
+        <w:t xml:space="preserve">The elements of the </w:t>
+      </w:r>
+      <w:proofErr w:type="spellStart"/>
+      <w:r>
+        <w:t>arraylist</w:t>
+      </w:r>
+      <w:proofErr w:type="spellEnd"/>
+      <w:r>
+        <w:t xml:space="preserve"> </w:t>
+      </w:r>
+      <w:r>
+        <w:t>are of type Point</w:t>
+      </w:r>
     </w:p>
     <w:p/>
     <w:p/>
@@ -160,8 +1912,123 @@
       </w:rPr>
     </w:lvl>
   </w:abstractNum>
+  <w:abstractNum w:abstractNumId="1">
+    <w:nsid w:val="5CD5331A"/>
+    <w:multiLevelType w:val="hybridMultilevel"/>
+    <w:tmpl w:val="AE7C5CE4"/>
+    <w:lvl w:ilvl="0" w:tplc="1B0E35C8">
+      <w:numFmt w:val="bullet"/>
+      <w:lvlText w:val="-"/>
+      <w:lvlJc w:val="left"/>
+      <w:pPr>
+        <w:ind w:left="1080" w:hanging="360"/>
+      </w:pPr>
+      <w:rPr>
+        <w:rFonts w:ascii="Cambria" w:eastAsiaTheme="minorEastAsia" w:hAnsi="Cambria" w:cstheme="minorBidi" w:hint="default"/>
+      </w:rPr>
+    </w:lvl>
+    <w:lvl w:ilvl="1" w:tplc="04090003" w:tentative="1">
+      <w:start w:val="1"/>
+      <w:numFmt w:val="bullet"/>
+      <w:lvlText w:val="o"/>
+      <w:lvlJc w:val="left"/>
+      <w:pPr>
+        <w:ind w:left="1800" w:hanging="360"/>
+      </w:pPr>
+      <w:rPr>
+        <w:rFonts w:ascii="Courier New" w:hAnsi="Courier New" w:cs="Courier New" w:hint="default"/>
+      </w:rPr>
+    </w:lvl>
+    <w:lvl w:ilvl="2" w:tplc="04090005" w:tentative="1">
+      <w:start w:val="1"/>
+      <w:numFmt w:val="bullet"/>
+      <w:lvlText w:val=""/>
+      <w:lvlJc w:val="left"/>
+      <w:pPr>
+        <w:ind w:left="2520" w:hanging="360"/>
+      </w:pPr>
+      <w:rPr>
+        <w:rFonts w:ascii="Wingdings" w:hAnsi="Wingdings" w:hint="default"/>
+      </w:rPr>
+    </w:lvl>
+    <w:lvl w:ilvl="3" w:tplc="04090001" w:tentative="1">
+      <w:start w:val="1"/>
+      <w:numFmt w:val="bullet"/>
+      <w:lvlText w:val=""/>
+      <w:lvlJc w:val="left"/>
+      <w:pPr>
+        <w:ind w:left="3240" w:hanging="360"/>
+      </w:pPr>
+      <w:rPr>
+        <w:rFonts w:ascii="Symbol" w:hAnsi="Symbol" w:hint="default"/>
+      </w:rPr>
+    </w:lvl>
+    <w:lvl w:ilvl="4" w:tplc="04090003" w:tentative="1">
+      <w:start w:val="1"/>
+      <w:numFmt w:val="bullet"/>
+      <w:lvlText w:val="o"/>
+      <w:lvlJc w:val="left"/>
+      <w:pPr>
+        <w:ind w:left="3960" w:hanging="360"/>
+      </w:pPr>
+      <w:rPr>
+        <w:rFonts w:ascii="Courier New" w:hAnsi="Courier New" w:cs="Courier New" w:hint="default"/>
+      </w:rPr>
+    </w:lvl>
+    <w:lvl w:ilvl="5" w:tplc="04090005" w:tentative="1">
+      <w:start w:val="1"/>
+      <w:numFmt w:val="bullet"/>
+      <w:lvlText w:val=""/>
+      <w:lvlJc w:val="left"/>
+      <w:pPr>
+        <w:ind w:left="4680" w:hanging="360"/>
+      </w:pPr>
+      <w:rPr>
+        <w:rFonts w:ascii="Wingdings" w:hAnsi="Wingdings" w:hint="default"/>
+      </w:rPr>
+    </w:lvl>
+    <w:lvl w:ilvl="6" w:tplc="04090001" w:tentative="1">
+      <w:start w:val="1"/>
+      <w:numFmt w:val="bullet"/>
+      <w:lvlText w:val=""/>
+      <w:lvlJc w:val="left"/>
+      <w:pPr>
+        <w:ind w:left="5400" w:hanging="360"/>
+      </w:pPr>
+      <w:rPr>
+        <w:rFonts w:ascii="Symbol" w:hAnsi="Symbol" w:hint="default"/>
+      </w:rPr>
+    </w:lvl>
+    <w:lvl w:ilvl="7" w:tplc="04090003" w:tentative="1">
+      <w:start w:val="1"/>
+      <w:numFmt w:val="bullet"/>
+      <w:lvlText w:val="o"/>
+      <w:lvlJc w:val="left"/>
+      <w:pPr>
+        <w:ind w:left="6120" w:hanging="360"/>
+      </w:pPr>
+      <w:rPr>
+        <w:rFonts w:ascii="Courier New" w:hAnsi="Courier New" w:cs="Courier New" w:hint="default"/>
+      </w:rPr>
+    </w:lvl>
+    <w:lvl w:ilvl="8" w:tplc="04090005" w:tentative="1">
+      <w:start w:val="1"/>
+      <w:numFmt w:val="bullet"/>
+      <w:lvlText w:val=""/>
+      <w:lvlJc w:val="left"/>
+      <w:pPr>
+        <w:ind w:left="6840" w:hanging="360"/>
+      </w:pPr>
+      <w:rPr>
+        <w:rFonts w:ascii="Wingdings" w:hAnsi="Wingdings" w:hint="default"/>
+      </w:rPr>
+    </w:lvl>
+  </w:abstractNum>
   <w:num w:numId="1">
     <w:abstractNumId w:val="0"/>
+  </w:num>
+  <w:num w:numId="2">
+    <w:abstractNumId w:val="1"/>
   </w:num>
 </w:numbering>
 </file>

</xml_diff>